<commit_message>
A txt file added
</commit_message>
<xml_diff>
--- a/Plugins for Visual Studio Code for Web development.docx
+++ b/Plugins for Visual Studio Code for Web development.docx
@@ -136,11 +136,318 @@
     </w:p>
     <w:p>
       <w:pPr>
-        <w:pStyle w:val="ListParagraph"/>
-        <w:numPr>
-          <w:ilvl w:val="0"/>
-          <w:numId w:val="2"/>
-        </w:numPr>
+        <w:rPr>
+          <w:rFonts w:ascii="Century Schoolbook" w:hAnsi="Century Schoolbook"/>
+          <w:sz w:val="32"/>
+          <w:szCs w:val="32"/>
+        </w:rPr>
+      </w:pPr>
+    </w:p>
+    <w:p>
+      <w:pPr>
+        <w:rPr>
+          <w:rFonts w:ascii="Century Schoolbook" w:hAnsi="Century Schoolbook"/>
+          <w:sz w:val="32"/>
+          <w:szCs w:val="32"/>
+        </w:rPr>
+      </w:pPr>
+      <w:r>
+        <w:rPr>
+          <w:rFonts w:ascii="Century Schoolbook" w:hAnsi="Century Schoolbook"/>
+          <w:sz w:val="32"/>
+          <w:szCs w:val="32"/>
+        </w:rPr>
+        <w:t>...or create a new repository on the command line</w:t>
+      </w:r>
+    </w:p>
+    <w:p>
+      <w:pPr>
+        <w:rPr>
+          <w:rFonts w:ascii="Century Schoolbook" w:hAnsi="Century Schoolbook"/>
+          <w:sz w:val="32"/>
+          <w:szCs w:val="32"/>
+        </w:rPr>
+      </w:pPr>
+    </w:p>
+    <w:p>
+      <w:pPr>
+        <w:rPr>
+          <w:rFonts w:ascii="Century Schoolbook" w:hAnsi="Century Schoolbook"/>
+          <w:sz w:val="32"/>
+          <w:szCs w:val="32"/>
+        </w:rPr>
+      </w:pPr>
+      <w:r>
+        <w:rPr>
+          <w:rFonts w:ascii="Century Schoolbook" w:hAnsi="Century Schoolbook"/>
+          <w:sz w:val="32"/>
+          <w:szCs w:val="32"/>
+        </w:rPr>
+        <w:t>echo "Notes-App" &gt;&gt; README.md</w:t>
+      </w:r>
+    </w:p>
+    <w:p>
+      <w:pPr>
+        <w:rPr>
+          <w:rFonts w:ascii="Century Schoolbook" w:hAnsi="Century Schoolbook"/>
+          <w:sz w:val="32"/>
+          <w:szCs w:val="32"/>
+        </w:rPr>
+      </w:pPr>
+    </w:p>
+    <w:p>
+      <w:pPr>
+        <w:rPr>
+          <w:rFonts w:ascii="Century Schoolbook" w:hAnsi="Century Schoolbook"/>
+          <w:sz w:val="32"/>
+          <w:szCs w:val="32"/>
+        </w:rPr>
+      </w:pPr>
+      <w:r>
+        <w:rPr>
+          <w:rFonts w:ascii="Century Schoolbook" w:hAnsi="Century Schoolbook"/>
+          <w:sz w:val="32"/>
+          <w:szCs w:val="32"/>
+        </w:rPr>
+        <w:t xml:space="preserve">git </w:t>
+      </w:r>
+      <w:proofErr w:type="spellStart"/>
+      <w:r>
+        <w:rPr>
+          <w:rFonts w:ascii="Century Schoolbook" w:hAnsi="Century Schoolbook"/>
+          <w:sz w:val="32"/>
+          <w:szCs w:val="32"/>
+        </w:rPr>
+        <w:t>init</w:t>
+      </w:r>
+      <w:proofErr w:type="spellEnd"/>
+    </w:p>
+    <w:p>
+      <w:pPr>
+        <w:rPr>
+          <w:rFonts w:ascii="Century Schoolbook" w:hAnsi="Century Schoolbook"/>
+          <w:sz w:val="32"/>
+          <w:szCs w:val="32"/>
+        </w:rPr>
+      </w:pPr>
+      <w:r>
+        <w:rPr>
+          <w:rFonts w:ascii="Century Schoolbook" w:hAnsi="Century Schoolbook"/>
+          <w:sz w:val="32"/>
+          <w:szCs w:val="32"/>
+        </w:rPr>
+        <w:t>git add README.md</w:t>
+      </w:r>
+    </w:p>
+    <w:p>
+      <w:pPr>
+        <w:rPr>
+          <w:rFonts w:ascii="Century Schoolbook" w:hAnsi="Century Schoolbook"/>
+          <w:sz w:val="32"/>
+          <w:szCs w:val="32"/>
+        </w:rPr>
+      </w:pPr>
+      <w:r>
+        <w:rPr>
+          <w:rFonts w:ascii="Century Schoolbook" w:hAnsi="Century Schoolbook"/>
+          <w:sz w:val="32"/>
+          <w:szCs w:val="32"/>
+        </w:rPr>
+        <w:t>git commit -m "first commit"</w:t>
+      </w:r>
+    </w:p>
+    <w:p>
+      <w:pPr>
+        <w:rPr>
+          <w:rFonts w:ascii="Century Schoolbook" w:hAnsi="Century Schoolbook"/>
+          <w:sz w:val="32"/>
+          <w:szCs w:val="32"/>
+        </w:rPr>
+      </w:pPr>
+      <w:r>
+        <w:rPr>
+          <w:rFonts w:ascii="Century Schoolbook" w:hAnsi="Century Schoolbook"/>
+          <w:sz w:val="32"/>
+          <w:szCs w:val="32"/>
+        </w:rPr>
+        <w:t xml:space="preserve">git remote add origin </w:t>
+      </w:r>
+      <w:hyperlink r:id="rId5" w:history="1">
+        <w:r>
+          <w:rPr>
+            <w:rStyle w:val="Hyperlink"/>
+            <w:rFonts w:ascii="Century Schoolbook" w:hAnsi="Century Schoolbook"/>
+            <w:sz w:val="32"/>
+            <w:szCs w:val="32"/>
+          </w:rPr>
+          <w:t>https://github.com/rogreen/VegasTextFiles.git</w:t>
+        </w:r>
+      </w:hyperlink>
+    </w:p>
+    <w:p>
+      <w:pPr>
+        <w:rPr>
+          <w:rFonts w:ascii="Century Schoolbook" w:hAnsi="Century Schoolbook"/>
+          <w:sz w:val="32"/>
+          <w:szCs w:val="32"/>
+        </w:rPr>
+      </w:pPr>
+      <w:r>
+        <w:rPr>
+          <w:rFonts w:ascii="Century Schoolbook" w:hAnsi="Century Schoolbook"/>
+          <w:sz w:val="32"/>
+          <w:szCs w:val="32"/>
+        </w:rPr>
+        <w:t xml:space="preserve">git </w:t>
+      </w:r>
+      <w:proofErr w:type="gramStart"/>
+      <w:r>
+        <w:rPr>
+          <w:rFonts w:ascii="Century Schoolbook" w:hAnsi="Century Schoolbook"/>
+          <w:sz w:val="32"/>
+          <w:szCs w:val="32"/>
+        </w:rPr>
+        <w:t>remote -v</w:t>
+      </w:r>
+      <w:proofErr w:type="gramEnd"/>
+    </w:p>
+    <w:p>
+      <w:pPr>
+        <w:rPr>
+          <w:rFonts w:ascii="Century Schoolbook" w:hAnsi="Century Schoolbook"/>
+          <w:sz w:val="32"/>
+          <w:szCs w:val="32"/>
+        </w:rPr>
+      </w:pPr>
+      <w:r>
+        <w:rPr>
+          <w:rFonts w:ascii="Century Schoolbook" w:hAnsi="Century Schoolbook"/>
+          <w:sz w:val="32"/>
+          <w:szCs w:val="32"/>
+        </w:rPr>
+        <w:t>//</w:t>
+      </w:r>
+      <w:r>
+        <w:rPr>
+          <w:rFonts w:ascii="Century Schoolbook" w:hAnsi="Century Schoolbook"/>
+          <w:sz w:val="32"/>
+          <w:szCs w:val="32"/>
+        </w:rPr>
+        <w:t>git push u origin master</w:t>
+      </w:r>
+    </w:p>
+    <w:p>
+      <w:pPr>
+        <w:rPr>
+          <w:rFonts w:ascii="Century Schoolbook" w:hAnsi="Century Schoolbook"/>
+          <w:sz w:val="32"/>
+          <w:szCs w:val="32"/>
+        </w:rPr>
+      </w:pPr>
+      <w:r>
+        <w:rPr>
+          <w:rFonts w:ascii="Century Schoolbook" w:hAnsi="Century Schoolbook"/>
+          <w:sz w:val="32"/>
+          <w:szCs w:val="32"/>
+        </w:rPr>
+        <w:t>git push origin master</w:t>
+      </w:r>
+    </w:p>
+    <w:p>
+      <w:pPr>
+        <w:rPr>
+          <w:rFonts w:ascii="Century Schoolbook" w:hAnsi="Century Schoolbook"/>
+          <w:b/>
+          <w:bCs/>
+          <w:sz w:val="32"/>
+          <w:szCs w:val="32"/>
+        </w:rPr>
+      </w:pPr>
+      <w:r>
+        <w:rPr>
+          <w:rFonts w:ascii="Century Schoolbook" w:hAnsi="Century Schoolbook"/>
+          <w:b/>
+          <w:bCs/>
+          <w:sz w:val="32"/>
+          <w:szCs w:val="32"/>
+        </w:rPr>
+        <w:t xml:space="preserve">...or push an existing repository from the command line </w:t>
+      </w:r>
+    </w:p>
+    <w:p>
+      <w:pPr>
+        <w:rPr>
+          <w:rFonts w:ascii="Century Schoolbook" w:hAnsi="Century Schoolbook"/>
+          <w:sz w:val="32"/>
+          <w:szCs w:val="32"/>
+        </w:rPr>
+      </w:pPr>
+      <w:r>
+        <w:rPr>
+          <w:rFonts w:ascii="Century Schoolbook" w:hAnsi="Century Schoolbook"/>
+          <w:sz w:val="32"/>
+          <w:szCs w:val="32"/>
+        </w:rPr>
+        <w:t xml:space="preserve">git remote add origin </w:t>
+      </w:r>
+      <w:hyperlink r:id="rId6" w:history="1">
+        <w:r>
+          <w:rPr>
+            <w:rStyle w:val="Hyperlink"/>
+            <w:rFonts w:ascii="Century Schoolbook" w:hAnsi="Century Schoolbook"/>
+            <w:sz w:val="32"/>
+            <w:szCs w:val="32"/>
+          </w:rPr>
+          <w:t>https://github.com/rogreen/VegasTextFiles.git</w:t>
+        </w:r>
+      </w:hyperlink>
+    </w:p>
+    <w:p>
+      <w:pPr>
+        <w:rPr>
+          <w:rFonts w:ascii="Century Schoolbook" w:hAnsi="Century Schoolbook"/>
+          <w:sz w:val="32"/>
+          <w:szCs w:val="32"/>
+        </w:rPr>
+      </w:pPr>
+      <w:r>
+        <w:rPr>
+          <w:rFonts w:ascii="Century Schoolbook" w:hAnsi="Century Schoolbook"/>
+          <w:sz w:val="32"/>
+          <w:szCs w:val="32"/>
+        </w:rPr>
+        <w:t xml:space="preserve"> git push-u origin master</w:t>
+      </w:r>
+    </w:p>
+    <w:p>
+      <w:pPr>
+        <w:rPr>
+          <w:rFonts w:ascii="Century Schoolbook" w:hAnsi="Century Schoolbook"/>
+          <w:sz w:val="32"/>
+          <w:szCs w:val="32"/>
+        </w:rPr>
+      </w:pPr>
+    </w:p>
+    <w:p>
+      <w:pPr>
+        <w:rPr>
+          <w:rFonts w:ascii="Century Schoolbook" w:hAnsi="Century Schoolbook"/>
+          <w:sz w:val="32"/>
+          <w:szCs w:val="32"/>
+        </w:rPr>
+      </w:pPr>
+      <w:r>
+        <w:rPr>
+          <w:rFonts w:ascii="Century Schoolbook" w:hAnsi="Century Schoolbook"/>
+          <w:sz w:val="32"/>
+          <w:szCs w:val="32"/>
+        </w:rPr>
+        <w:lastRenderedPageBreak/>
+        <w:t>...or import code from another repository</w:t>
+      </w:r>
+    </w:p>
+    <w:p>
+      <w:pPr>
         <w:rPr>
           <w:rFonts w:ascii="Century Schoolbook" w:hAnsi="Century Schoolbook"/>
           <w:sz w:val="32"/>
@@ -784,6 +1091,29 @@
       <w:contextualSpacing/>
     </w:pPr>
   </w:style>
+  <w:style w:type="character" w:styleId="Hyperlink">
+    <w:name w:val="Hyperlink"/>
+    <w:basedOn w:val="DefaultParagraphFont"/>
+    <w:uiPriority w:val="99"/>
+    <w:unhideWhenUsed/>
+    <w:rsid w:val="00F719A3"/>
+    <w:rPr>
+      <w:color w:val="0563C1" w:themeColor="hyperlink"/>
+      <w:u w:val="single"/>
+    </w:rPr>
+  </w:style>
+  <w:style w:type="character" w:styleId="UnresolvedMention">
+    <w:name w:val="Unresolved Mention"/>
+    <w:basedOn w:val="DefaultParagraphFont"/>
+    <w:uiPriority w:val="99"/>
+    <w:semiHidden/>
+    <w:unhideWhenUsed/>
+    <w:rsid w:val="00F719A3"/>
+    <w:rPr>
+      <w:color w:val="605E5C"/>
+      <w:shd w:val="clear" w:color="auto" w:fill="E1DFDD"/>
+    </w:rPr>
+  </w:style>
 </w:styles>
 </file>
 

</xml_diff>